<commit_message>
Add documents for general purposes and presentation
</commit_message>
<xml_diff>
--- a/Quality Assurance/Manual Tests/Test_[Module Name].docx
+++ b/Quality Assurance/Manual Tests/Test_[Module Name].docx
@@ -42,6 +42,16 @@
         <w:t>Version 1.0</w:t>
       </w:r>
     </w:p>
+    <w:p>
+      <w:pPr>
+        <w:jc w:val="center"/>
+        <w:rPr>
+          <w:sz w:val="32"/>
+          <w:szCs w:val="32"/>
+          <w:lang w:val="en-GB"/>
+        </w:rPr>
+      </w:pPr>
+    </w:p>
     <w:tbl>
       <w:tblPr>
         <w:tblW w:w="9062" w:type="dxa"/>
@@ -57,12 +67,6 @@
         <w:gridCol w:w="3021"/>
       </w:tblGrid>
       <w:tr>
-        <w:tblPrEx>
-          <w:tblCellMar>
-            <w:top w:w="0" w:type="dxa"/>
-            <w:bottom w:w="0" w:type="dxa"/>
-          </w:tblCellMar>
-        </w:tblPrEx>
         <w:tc>
           <w:tcPr>
             <w:tcW w:w="3020" w:type="dxa"/>
@@ -185,12 +189,6 @@
         </w:tc>
       </w:tr>
       <w:tr>
-        <w:tblPrEx>
-          <w:tblCellMar>
-            <w:top w:w="0" w:type="dxa"/>
-            <w:bottom w:w="0" w:type="dxa"/>
-          </w:tblCellMar>
-        </w:tblPrEx>
         <w:tc>
           <w:tcPr>
             <w:tcW w:w="3020" w:type="dxa"/>
@@ -301,12 +299,6 @@
         </w:tc>
       </w:tr>
       <w:tr>
-        <w:tblPrEx>
-          <w:tblCellMar>
-            <w:top w:w="0" w:type="dxa"/>
-            <w:bottom w:w="0" w:type="dxa"/>
-          </w:tblCellMar>
-        </w:tblPrEx>
         <w:tc>
           <w:tcPr>
             <w:tcW w:w="3020" w:type="dxa"/>
@@ -399,12 +391,6 @@
         </w:tc>
       </w:tr>
       <w:tr>
-        <w:tblPrEx>
-          <w:tblCellMar>
-            <w:top w:w="0" w:type="dxa"/>
-            <w:bottom w:w="0" w:type="dxa"/>
-          </w:tblCellMar>
-        </w:tblPrEx>
         <w:tc>
           <w:tcPr>
             <w:tcW w:w="3020" w:type="dxa"/>
@@ -497,12 +483,6 @@
         </w:tc>
       </w:tr>
       <w:tr>
-        <w:tblPrEx>
-          <w:tblCellMar>
-            <w:top w:w="0" w:type="dxa"/>
-            <w:bottom w:w="0" w:type="dxa"/>
-          </w:tblCellMar>
-        </w:tblPrEx>
         <w:tc>
           <w:tcPr>
             <w:tcW w:w="3020" w:type="dxa"/>
@@ -645,12 +625,6 @@
         <w:gridCol w:w="7366"/>
       </w:tblGrid>
       <w:tr>
-        <w:tblPrEx>
-          <w:tblCellMar>
-            <w:top w:w="0" w:type="dxa"/>
-            <w:bottom w:w="0" w:type="dxa"/>
-          </w:tblCellMar>
-        </w:tblPrEx>
         <w:tc>
           <w:tcPr>
             <w:tcW w:w="1696" w:type="dxa"/>
@@ -723,12 +697,6 @@
         </w:tc>
       </w:tr>
       <w:tr>
-        <w:tblPrEx>
-          <w:tblCellMar>
-            <w:top w:w="0" w:type="dxa"/>
-            <w:bottom w:w="0" w:type="dxa"/>
-          </w:tblCellMar>
-        </w:tblPrEx>
         <w:tc>
           <w:tcPr>
             <w:tcW w:w="1696" w:type="dxa"/>
@@ -807,12 +775,6 @@
         </w:tc>
       </w:tr>
       <w:tr>
-        <w:tblPrEx>
-          <w:tblCellMar>
-            <w:top w:w="0" w:type="dxa"/>
-            <w:bottom w:w="0" w:type="dxa"/>
-          </w:tblCellMar>
-        </w:tblPrEx>
         <w:tc>
           <w:tcPr>
             <w:tcW w:w="1696" w:type="dxa"/>
@@ -955,12 +917,6 @@
         </w:tc>
       </w:tr>
       <w:tr>
-        <w:tblPrEx>
-          <w:tblCellMar>
-            <w:top w:w="0" w:type="dxa"/>
-            <w:bottom w:w="0" w:type="dxa"/>
-          </w:tblCellMar>
-        </w:tblPrEx>
         <w:tc>
           <w:tcPr>
             <w:tcW w:w="1696" w:type="dxa"/>
@@ -1039,12 +995,6 @@
         </w:tc>
       </w:tr>
       <w:tr>
-        <w:tblPrEx>
-          <w:tblCellMar>
-            <w:top w:w="0" w:type="dxa"/>
-            <w:bottom w:w="0" w:type="dxa"/>
-          </w:tblCellMar>
-        </w:tblPrEx>
         <w:tc>
           <w:tcPr>
             <w:tcW w:w="1696" w:type="dxa"/>

</xml_diff>